<commit_message>
add pdf format of the report
</commit_message>
<xml_diff>
--- a/WAD.Report.00011829.docx
+++ b/WAD.Report.00011829.docx
@@ -37,6 +37,29 @@
           <w:rFonts w:ascii="Times New Roman" w:hAnsi="Times New Roman" w:cs="Times New Roman"/>
           <w:lang w:val="en-US"/>
         </w:rPr>
+        <w:t>GitHub repository link: 00011829</w:t>
+      </w:r>
+    </w:p>
+    <w:p>
+      <w:pPr>
+        <w:rPr>
+          <w:rFonts w:ascii="Times New Roman" w:hAnsi="Times New Roman" w:cs="Times New Roman"/>
+          <w:lang w:val="en-US"/>
+        </w:rPr>
+      </w:pPr>
+    </w:p>
+    <w:p>
+      <w:pPr>
+        <w:rPr>
+          <w:rFonts w:ascii="Times New Roman" w:hAnsi="Times New Roman" w:cs="Times New Roman"/>
+          <w:lang w:val="en-US"/>
+        </w:rPr>
+      </w:pPr>
+      <w:r>
+        <w:rPr>
+          <w:rFonts w:ascii="Times New Roman" w:hAnsi="Times New Roman" w:cs="Times New Roman"/>
+          <w:lang w:val="en-US"/>
+        </w:rPr>
         <w:t>Development plan:</w:t>
       </w:r>
       <w:r>
@@ -56,6 +79,7 @@
       <w:r>
         <w:rPr>
           <w:rFonts w:ascii="Times New Roman" w:hAnsi="Times New Roman" w:cs="Times New Roman"/>
+          <w:noProof/>
           <w:lang w:val="en-US"/>
         </w:rPr>
         <w:drawing>
@@ -184,6 +208,7 @@
       </w:pPr>
       <w:r>
         <w:rPr>
+          <w:noProof/>
           <w:lang w:val="en-US"/>
         </w:rPr>
         <w:lastRenderedPageBreak/>
@@ -279,6 +304,7 @@
       </w:pPr>
       <w:r>
         <w:rPr>
+          <w:noProof/>
           <w:lang w:val="en-US"/>
         </w:rPr>
         <w:lastRenderedPageBreak/>
@@ -354,6 +380,7 @@
       </w:pPr>
       <w:r>
         <w:rPr>
+          <w:noProof/>
           <w:lang w:val="en-US"/>
         </w:rPr>
         <w:drawing>
@@ -435,6 +462,7 @@
       </w:pPr>
       <w:r>
         <w:rPr>
+          <w:noProof/>
           <w:lang w:val="en-US"/>
         </w:rPr>
         <w:drawing>
@@ -527,6 +555,7 @@
       </w:r>
       <w:r>
         <w:rPr>
+          <w:noProof/>
           <w:lang w:val="en-US"/>
         </w:rPr>
         <w:drawing>
@@ -601,6 +630,7 @@
       </w:r>
       <w:r>
         <w:rPr>
+          <w:noProof/>
           <w:lang w:val="en-US"/>
         </w:rPr>
         <w:drawing>
@@ -694,6 +724,7 @@
       </w:r>
       <w:r>
         <w:rPr>
+          <w:noProof/>
           <w:lang w:val="en-US"/>
         </w:rPr>
         <w:drawing>
@@ -761,6 +792,7 @@
       </w:pPr>
       <w:r>
         <w:rPr>
+          <w:noProof/>
           <w:lang w:val="en-US"/>
         </w:rPr>
         <w:lastRenderedPageBreak/>
@@ -849,6 +881,7 @@
       </w:pPr>
       <w:r>
         <w:rPr>
+          <w:noProof/>
           <w:lang w:val="en-US"/>
         </w:rPr>
         <w:lastRenderedPageBreak/>
@@ -924,6 +957,7 @@
       </w:pPr>
       <w:r>
         <w:rPr>
+          <w:noProof/>
           <w:lang w:val="en-US"/>
         </w:rPr>
         <w:lastRenderedPageBreak/>
@@ -1019,6 +1053,7 @@
       </w:pPr>
       <w:r>
         <w:rPr>
+          <w:noProof/>
           <w:lang w:val="en-US"/>
         </w:rPr>
         <w:drawing>
@@ -1093,6 +1128,7 @@
       </w:pPr>
       <w:r>
         <w:rPr>
+          <w:noProof/>
           <w:lang w:val="en-US"/>
         </w:rPr>
         <w:lastRenderedPageBreak/>
@@ -1168,6 +1204,7 @@
       </w:pPr>
       <w:r>
         <w:rPr>
+          <w:noProof/>
           <w:lang w:val="en-US"/>
         </w:rPr>
         <w:lastRenderedPageBreak/>

</xml_diff>

<commit_message>
fix pdf format of the report
</commit_message>
<xml_diff>
--- a/WAD.Report.00011829.docx
+++ b/WAD.Report.00011829.docx
@@ -37,7 +37,14 @@
           <w:rFonts w:ascii="Times New Roman" w:hAnsi="Times New Roman" w:cs="Times New Roman"/>
           <w:lang w:val="en-US"/>
         </w:rPr>
-        <w:t>GitHub repository link: 00011829</w:t>
+        <w:t xml:space="preserve">GitHub repository link: </w:t>
+      </w:r>
+      <w:r>
+        <w:rPr>
+          <w:rFonts w:ascii="Times New Roman" w:hAnsi="Times New Roman" w:cs="Times New Roman"/>
+          <w:lang w:val="en-US"/>
+        </w:rPr>
+        <w:t>https://github.com/BexTuychiev/wad_coursework_11829</w:t>
       </w:r>
     </w:p>
     <w:p>

</xml_diff>